<commit_message>
[project-sib] change document thecnical
</commit_message>
<xml_diff>
--- a/Documento-Tecnico.docx
+++ b/Documento-Tecnico.docx
@@ -621,7 +621,21 @@
         <w:rPr>
           <w:lang w:val="es-ES"/>
         </w:rPr>
-        <w:t xml:space="preserve"> para ingresar a la app.</w:t>
+        <w:t xml:space="preserve"> para ingresar a la </w:t>
+      </w:r>
+      <w:proofErr w:type="gramStart"/>
+      <w:r>
+        <w:rPr>
+          <w:lang w:val="es-ES"/>
+        </w:rPr>
+        <w:t>app</w:t>
+      </w:r>
+      <w:proofErr w:type="gramEnd"/>
+      <w:r>
+        <w:rPr>
+          <w:lang w:val="es-ES"/>
+        </w:rPr>
+        <w:t>.</w:t>
       </w:r>
     </w:p>
     <w:p>
@@ -716,7 +730,21 @@
         <w:rPr>
           <w:lang w:val="es-ES"/>
         </w:rPr>
-        <w:t xml:space="preserve"> se encarga de mostrar un logo alusivo al app, y al lado derecho el nombre de usuario indicando que se encuentra </w:t>
+        <w:t xml:space="preserve"> se encarga de mostrar un logo alusivo </w:t>
+      </w:r>
+      <w:proofErr w:type="gramStart"/>
+      <w:r>
+        <w:rPr>
+          <w:lang w:val="es-ES"/>
+        </w:rPr>
+        <w:t>al app</w:t>
+      </w:r>
+      <w:proofErr w:type="gramEnd"/>
+      <w:r>
+        <w:rPr>
+          <w:lang w:val="es-ES"/>
+        </w:rPr>
+        <w:t xml:space="preserve">, y al lado derecho el nombre de usuario indicando que se encuentra </w:t>
       </w:r>
       <w:proofErr w:type="spellStart"/>
       <w:r>
@@ -1651,7 +1679,21 @@
         <w:rPr>
           <w:lang w:val="es-ES"/>
         </w:rPr>
-        <w:t>Cuando hay un error en las peticiones de la app saca un mensaje de error:</w:t>
+        <w:t xml:space="preserve">Cuando hay un error en las peticiones de la </w:t>
+      </w:r>
+      <w:proofErr w:type="gramStart"/>
+      <w:r>
+        <w:rPr>
+          <w:lang w:val="es-ES"/>
+        </w:rPr>
+        <w:t>app</w:t>
+      </w:r>
+      <w:proofErr w:type="gramEnd"/>
+      <w:r>
+        <w:rPr>
+          <w:lang w:val="es-ES"/>
+        </w:rPr>
+        <w:t xml:space="preserve"> saca un mensaje de error:</w:t>
       </w:r>
     </w:p>
     <w:p>
@@ -2115,51 +2157,106 @@
         <w:rPr>
           <w:lang w:val="es-ES"/>
         </w:rPr>
-        <w:t>card</w:t>
+        <w:t>cards</w:t>
+      </w:r>
+      <w:proofErr w:type="spellEnd"/>
+      <w:r>
+        <w:rPr>
+          <w:lang w:val="es-ES"/>
+        </w:rPr>
+        <w:t xml:space="preserve"> se usó</w:t>
+      </w:r>
+      <w:r>
+        <w:rPr>
+          <w:lang w:val="es-ES"/>
+        </w:rPr>
+        <w:t xml:space="preserve"> </w:t>
+      </w:r>
+      <w:proofErr w:type="spellStart"/>
+      <w:r>
+        <w:rPr>
+          <w:lang w:val="es-ES"/>
+        </w:rPr>
+        <w:t>styled</w:t>
+      </w:r>
+      <w:proofErr w:type="spellEnd"/>
+      <w:r>
+        <w:rPr>
+          <w:lang w:val="es-ES"/>
+        </w:rPr>
+        <w:t xml:space="preserve"> </w:t>
+      </w:r>
+      <w:proofErr w:type="spellStart"/>
+      <w:r>
+        <w:rPr>
+          <w:lang w:val="es-ES"/>
+        </w:rPr>
+        <w:t>components</w:t>
+      </w:r>
+      <w:proofErr w:type="spellEnd"/>
+    </w:p>
+    <w:p>
+      <w:pPr>
+        <w:rPr>
+          <w:lang w:val="es-ES"/>
+        </w:rPr>
+      </w:pPr>
+      <w:r>
+        <w:rPr>
+          <w:lang w:val="es-ES"/>
+        </w:rPr>
+        <w:t>Cuando se realiza la búsqueda aparece de la siguiente forma:</w:t>
+      </w:r>
+    </w:p>
+    <w:p>
+      <w:pPr>
+        <w:rPr>
+          <w:lang w:val="es-ES"/>
+        </w:rPr>
+      </w:pPr>
+      <w:r>
+        <w:rPr>
+          <w:noProof/>
+        </w:rPr>
+        <w:lastRenderedPageBreak/>
+        <w:drawing>
+          <wp:inline distT="0" distB="0" distL="0" distR="0" wp14:anchorId="280EB157" wp14:editId="3AF7E093">
+            <wp:extent cx="5612130" cy="3084195"/>
+            <wp:effectExtent l="0" t="0" r="7620" b="1905"/>
+            <wp:docPr id="8" name="Imagen 8"/>
+            <wp:cNvGraphicFramePr>
+              <a:graphicFrameLocks xmlns:a="http://schemas.openxmlformats.org/drawingml/2006/main" noChangeAspect="1"/>
+            </wp:cNvGraphicFramePr>
+            <a:graphic xmlns:a="http://schemas.openxmlformats.org/drawingml/2006/main">
+              <a:graphicData uri="http://schemas.openxmlformats.org/drawingml/2006/picture">
+                <pic:pic xmlns:pic="http://schemas.openxmlformats.org/drawingml/2006/picture">
+                  <pic:nvPicPr>
+                    <pic:cNvPr id="1" name=""/>
+                    <pic:cNvPicPr/>
+                  </pic:nvPicPr>
+                  <pic:blipFill>
+                    <a:blip r:embed="rId15"/>
+                    <a:stretch>
+                      <a:fillRect/>
+                    </a:stretch>
+                  </pic:blipFill>
+                  <pic:spPr>
+                    <a:xfrm>
+                      <a:off x="0" y="0"/>
+                      <a:ext cx="5612130" cy="3084195"/>
+                    </a:xfrm>
+                    <a:prstGeom prst="rect">
+                      <a:avLst/>
+                    </a:prstGeom>
+                  </pic:spPr>
+                </pic:pic>
+              </a:graphicData>
+            </a:graphic>
+          </wp:inline>
+        </w:drawing>
       </w:r>
       <w:bookmarkStart w:id="0" w:name="_GoBack"/>
       <w:bookmarkEnd w:id="0"/>
-      <w:r>
-        <w:rPr>
-          <w:lang w:val="es-ES"/>
-        </w:rPr>
-        <w:t>s</w:t>
-      </w:r>
-      <w:proofErr w:type="spellEnd"/>
-      <w:r>
-        <w:rPr>
-          <w:lang w:val="es-ES"/>
-        </w:rPr>
-        <w:t xml:space="preserve"> se usó</w:t>
-      </w:r>
-      <w:r>
-        <w:rPr>
-          <w:lang w:val="es-ES"/>
-        </w:rPr>
-        <w:t xml:space="preserve"> </w:t>
-      </w:r>
-      <w:proofErr w:type="spellStart"/>
-      <w:r>
-        <w:rPr>
-          <w:lang w:val="es-ES"/>
-        </w:rPr>
-        <w:t>styled</w:t>
-      </w:r>
-      <w:proofErr w:type="spellEnd"/>
-      <w:r>
-        <w:rPr>
-          <w:lang w:val="es-ES"/>
-        </w:rPr>
-        <w:t xml:space="preserve"> </w:t>
-      </w:r>
-      <w:proofErr w:type="spellStart"/>
-      <w:r>
-        <w:rPr>
-          <w:lang w:val="es-ES"/>
-        </w:rPr>
-        <w:t>components</w:t>
-      </w:r>
-      <w:proofErr w:type="spellEnd"/>
     </w:p>
     <w:p>
       <w:pPr>
@@ -2917,7 +3014,7 @@
 </file>
 
 <file path=customXml/itemProps1.xml><?xml version="1.0" encoding="utf-8"?>
-<ds:datastoreItem xmlns:ds="http://schemas.openxmlformats.org/officeDocument/2006/customXml" ds:itemID="{6951980D-6DCC-4543-A1B2-C9BD41B58924}">
+<ds:datastoreItem xmlns:ds="http://schemas.openxmlformats.org/officeDocument/2006/customXml" ds:itemID="{EB018E3D-450E-49EB-8F3F-A3DC7D53AE95}">
   <ds:schemaRefs>
     <ds:schemaRef ds:uri="http://schemas.openxmlformats.org/officeDocument/2006/bibliography"/>
   </ds:schemaRefs>

</xml_diff>

<commit_message>
[project-sib] include fix issues found
</commit_message>
<xml_diff>
--- a/Documento-Tecnico.docx
+++ b/Documento-Tecnico.docx
@@ -72,181 +72,45 @@
         <w:rPr>
           <w:lang w:val="es-ES"/>
         </w:rPr>
-        <w:t xml:space="preserve">El api para listar los usuarios tampoco funciona, y solo </w:t>
-      </w:r>
-      <w:proofErr w:type="spellStart"/>
-      <w:r>
-        <w:rPr>
-          <w:lang w:val="es-ES"/>
-        </w:rPr>
-        <w:t>esta</w:t>
-      </w:r>
-      <w:proofErr w:type="spellEnd"/>
-      <w:r>
-        <w:rPr>
-          <w:lang w:val="es-ES"/>
-        </w:rPr>
-        <w:t xml:space="preserve"> diseñada para el rol </w:t>
-      </w:r>
-      <w:proofErr w:type="spellStart"/>
-      <w:r>
-        <w:rPr>
-          <w:lang w:val="es-ES"/>
-        </w:rPr>
-        <w:t>admin</w:t>
-      </w:r>
-      <w:proofErr w:type="spellEnd"/>
-    </w:p>
-    <w:p>
-      <w:pPr>
-        <w:rPr>
-          <w:lang w:val="es-ES"/>
-        </w:rPr>
-      </w:pPr>
-      <w:r>
-        <w:rPr>
-          <w:lang w:val="es-ES"/>
-        </w:rPr>
-        <w:t>/api/</w:t>
-      </w:r>
-      <w:proofErr w:type="spellStart"/>
-      <w:r>
-        <w:rPr>
-          <w:lang w:val="es-ES"/>
-        </w:rPr>
-        <w:t>admin</w:t>
-      </w:r>
-      <w:proofErr w:type="spellEnd"/>
-      <w:r>
-        <w:rPr>
-          <w:lang w:val="es-ES"/>
-        </w:rPr>
-        <w:t>/</w:t>
-      </w:r>
-      <w:proofErr w:type="spellStart"/>
-      <w:r>
-        <w:rPr>
-          <w:lang w:val="es-ES"/>
-        </w:rPr>
-        <w:t>user</w:t>
-      </w:r>
-      <w:proofErr w:type="spellEnd"/>
+        <w:t>El api para listar los usuarios tampoco funciona, y solo esta diseñada para el rol admin</w:t>
+      </w:r>
+    </w:p>
+    <w:p>
+      <w:pPr>
+        <w:rPr>
+          <w:lang w:val="es-ES"/>
+        </w:rPr>
+      </w:pPr>
+      <w:r>
+        <w:rPr>
+          <w:lang w:val="es-ES"/>
+        </w:rPr>
+        <w:t>/api/admin/user</w:t>
+      </w:r>
       <w:r>
         <w:rPr>
           <w:lang w:val="es-ES"/>
         </w:rPr>
         <w:t xml:space="preserve"> </w:t>
       </w:r>
-      <w:proofErr w:type="spellStart"/>
-      <w:r>
-        <w:rPr>
-          <w:lang w:val="es-ES"/>
-        </w:rPr>
-        <w:t>Get</w:t>
-      </w:r>
-      <w:proofErr w:type="spellEnd"/>
-      <w:r>
-        <w:rPr>
-          <w:lang w:val="es-ES"/>
-        </w:rPr>
-        <w:t xml:space="preserve"> </w:t>
-      </w:r>
-      <w:proofErr w:type="spellStart"/>
-      <w:r>
-        <w:rPr>
-          <w:lang w:val="es-ES"/>
-        </w:rPr>
-        <w:t>the</w:t>
-      </w:r>
-      <w:proofErr w:type="spellEnd"/>
-      <w:r>
-        <w:rPr>
-          <w:lang w:val="es-ES"/>
-        </w:rPr>
-        <w:t xml:space="preserve"> </w:t>
-      </w:r>
-      <w:proofErr w:type="spellStart"/>
-      <w:r>
-        <w:rPr>
-          <w:lang w:val="es-ES"/>
-        </w:rPr>
-        <w:t>list</w:t>
-      </w:r>
-      <w:proofErr w:type="spellEnd"/>
-      <w:r>
-        <w:rPr>
-          <w:lang w:val="es-ES"/>
-        </w:rPr>
-        <w:t xml:space="preserve"> </w:t>
-      </w:r>
-      <w:proofErr w:type="spellStart"/>
-      <w:r>
-        <w:rPr>
-          <w:lang w:val="es-ES"/>
-        </w:rPr>
-        <w:t>of</w:t>
-      </w:r>
-      <w:proofErr w:type="spellEnd"/>
-      <w:r>
-        <w:rPr>
-          <w:lang w:val="es-ES"/>
-        </w:rPr>
-        <w:t xml:space="preserve"> </w:t>
-      </w:r>
-      <w:proofErr w:type="spellStart"/>
-      <w:r>
-        <w:rPr>
-          <w:lang w:val="es-ES"/>
-        </w:rPr>
-        <w:t>users</w:t>
-      </w:r>
-      <w:proofErr w:type="spellEnd"/>
-      <w:r>
-        <w:rPr>
-          <w:lang w:val="es-ES"/>
-        </w:rPr>
-        <w:t xml:space="preserve"> [Role </w:t>
-      </w:r>
-      <w:proofErr w:type="spellStart"/>
-      <w:r>
-        <w:rPr>
-          <w:lang w:val="es-ES"/>
-        </w:rPr>
-        <w:t>admin</w:t>
-      </w:r>
-      <w:proofErr w:type="spellEnd"/>
-      <w:r>
-        <w:rPr>
-          <w:lang w:val="es-ES"/>
-        </w:rPr>
-        <w:t>]</w:t>
-      </w:r>
-    </w:p>
-    <w:p>
-      <w:pPr>
-        <w:rPr>
-          <w:lang w:val="es-ES"/>
-        </w:rPr>
-      </w:pPr>
-      <w:r>
-        <w:rPr>
-          <w:lang w:val="es-ES"/>
-        </w:rPr>
-        <w:t xml:space="preserve">Cuando los usuarios se crean se crean por defecto con el rol </w:t>
-      </w:r>
-      <w:proofErr w:type="spellStart"/>
-      <w:r>
-        <w:rPr>
-          <w:lang w:val="es-ES"/>
-        </w:rPr>
-        <w:t>user</w:t>
-      </w:r>
-      <w:proofErr w:type="spellEnd"/>
-      <w:r>
-        <w:rPr>
-          <w:lang w:val="es-ES"/>
-        </w:rPr>
-        <w:t>, la petición se queda enviando…</w:t>
+      <w:r>
+        <w:rPr>
+          <w:lang w:val="es-ES"/>
+        </w:rPr>
+        <w:t>Get the list of users [Role admin]</w:t>
+      </w:r>
+    </w:p>
+    <w:p>
+      <w:pPr>
+        <w:rPr>
+          <w:lang w:val="es-ES"/>
+        </w:rPr>
+      </w:pPr>
+      <w:r>
+        <w:rPr>
+          <w:lang w:val="es-ES"/>
+        </w:rPr>
+        <w:t>Cuando los usuarios se crean se crean por defecto con el rol user, la petición se queda enviando…</w:t>
       </w:r>
     </w:p>
     <w:p>
@@ -328,51 +192,7 @@
           <w:szCs w:val="18"/>
           <w:shd w:val="clear" w:color="auto" w:fill="FFFFFF"/>
         </w:rPr>
-        <w:t xml:space="preserve">, pero igual no nos da la información de los usuarios creados con el rol </w:t>
-      </w:r>
-      <w:proofErr w:type="spellStart"/>
-      <w:r>
-        <w:rPr>
-          <w:rFonts w:ascii="Helvetica" w:hAnsi="Helvetica" w:cs="Helvetica"/>
-          <w:color w:val="505050"/>
-          <w:sz w:val="18"/>
-          <w:szCs w:val="18"/>
-          <w:shd w:val="clear" w:color="auto" w:fill="FFFFFF"/>
-        </w:rPr>
-        <w:t>user</w:t>
-      </w:r>
-      <w:proofErr w:type="spellEnd"/>
-      <w:r>
-        <w:rPr>
-          <w:rFonts w:ascii="Helvetica" w:hAnsi="Helvetica" w:cs="Helvetica"/>
-          <w:color w:val="505050"/>
-          <w:sz w:val="18"/>
-          <w:szCs w:val="18"/>
-          <w:shd w:val="clear" w:color="auto" w:fill="FFFFFF"/>
-        </w:rPr>
-        <w:t xml:space="preserve"> por defecto, por lo que se simulo en un </w:t>
-      </w:r>
-      <w:proofErr w:type="spellStart"/>
-      <w:r>
-        <w:rPr>
-          <w:rFonts w:ascii="Helvetica" w:hAnsi="Helvetica" w:cs="Helvetica"/>
-          <w:color w:val="505050"/>
-          <w:sz w:val="18"/>
-          <w:szCs w:val="18"/>
-          <w:shd w:val="clear" w:color="auto" w:fill="FFFFFF"/>
-        </w:rPr>
-        <w:t>json</w:t>
-      </w:r>
-      <w:proofErr w:type="spellEnd"/>
-      <w:r>
-        <w:rPr>
-          <w:rFonts w:ascii="Helvetica" w:hAnsi="Helvetica" w:cs="Helvetica"/>
-          <w:color w:val="505050"/>
-          <w:sz w:val="18"/>
-          <w:szCs w:val="18"/>
-          <w:shd w:val="clear" w:color="auto" w:fill="FFFFFF"/>
-        </w:rPr>
-        <w:t xml:space="preserve"> el listado de usuarios.</w:t>
+        <w:t>, pero igual no nos da la información de los usuarios creados con el rol user por defecto, por lo que se simulo en un json el listado de usuarios.</w:t>
       </w:r>
     </w:p>
     <w:p>
@@ -433,35 +253,7 @@
         <w:rPr>
           <w:lang w:val="es-ES"/>
         </w:rPr>
-        <w:t xml:space="preserve">El manejo de estados y propiedades de la aplicación se </w:t>
-      </w:r>
-      <w:proofErr w:type="spellStart"/>
-      <w:r>
-        <w:rPr>
-          <w:lang w:val="es-ES"/>
-        </w:rPr>
-        <w:t>manejo</w:t>
-      </w:r>
-      <w:proofErr w:type="spellEnd"/>
-      <w:r>
-        <w:rPr>
-          <w:lang w:val="es-ES"/>
-        </w:rPr>
-        <w:t xml:space="preserve"> utilizado </w:t>
-      </w:r>
-      <w:proofErr w:type="spellStart"/>
-      <w:r>
-        <w:rPr>
-          <w:lang w:val="es-ES"/>
-        </w:rPr>
-        <w:t>redux</w:t>
-      </w:r>
-      <w:proofErr w:type="spellEnd"/>
-      <w:r>
-        <w:rPr>
-          <w:lang w:val="es-ES"/>
-        </w:rPr>
-        <w:t xml:space="preserve"> la única fuente de la verdad.</w:t>
+        <w:t>El manejo de estados y propiedades de la aplicación se manejo utilizado redux la única fuente de la verdad.</w:t>
       </w:r>
     </w:p>
     <w:p>
@@ -497,84 +289,20 @@
         <w:rPr>
           <w:lang w:val="es-ES"/>
         </w:rPr>
-        <w:t xml:space="preserve"> En el componente ha se encarga de inicializar el </w:t>
-      </w:r>
-      <w:proofErr w:type="spellStart"/>
-      <w:r>
-        <w:rPr>
-          <w:lang w:val="es-ES"/>
-        </w:rPr>
-        <w:t>provider</w:t>
-      </w:r>
-      <w:proofErr w:type="spellEnd"/>
-      <w:r>
-        <w:rPr>
-          <w:lang w:val="es-ES"/>
-        </w:rPr>
-        <w:t xml:space="preserve"> con el store, el estado es manejado con </w:t>
-      </w:r>
-      <w:proofErr w:type="spellStart"/>
-      <w:r>
-        <w:rPr>
-          <w:lang w:val="es-ES"/>
-        </w:rPr>
-        <w:t>redux</w:t>
-      </w:r>
-      <w:proofErr w:type="spellEnd"/>
-      <w:r>
-        <w:rPr>
-          <w:lang w:val="es-ES"/>
-        </w:rPr>
-        <w:t xml:space="preserve"> y con </w:t>
-      </w:r>
-      <w:proofErr w:type="spellStart"/>
-      <w:r>
-        <w:rPr>
-          <w:lang w:val="es-ES"/>
-        </w:rPr>
-        <w:t>react</w:t>
-      </w:r>
-      <w:proofErr w:type="spellEnd"/>
-      <w:r>
-        <w:rPr>
-          <w:lang w:val="es-ES"/>
-        </w:rPr>
-        <w:t xml:space="preserve"> </w:t>
-      </w:r>
-      <w:proofErr w:type="spellStart"/>
-      <w:r>
-        <w:rPr>
-          <w:lang w:val="es-ES"/>
-        </w:rPr>
-        <w:t>router</w:t>
-      </w:r>
-      <w:proofErr w:type="spellEnd"/>
-      <w:r>
-        <w:rPr>
-          <w:lang w:val="es-ES"/>
-        </w:rPr>
-        <w:t xml:space="preserve"> se definen las rutas que tendrá la aplicación.</w:t>
-      </w:r>
-    </w:p>
-    <w:p>
-      <w:pPr>
-        <w:rPr>
-          <w:lang w:val="es-ES"/>
-        </w:rPr>
-      </w:pPr>
-      <w:proofErr w:type="spellStart"/>
-      <w:r>
-        <w:rPr>
-          <w:lang w:val="es-ES"/>
-        </w:rPr>
-        <w:t>CardHome</w:t>
-      </w:r>
-      <w:proofErr w:type="spellEnd"/>
-      <w:r>
-        <w:rPr>
-          <w:lang w:val="es-ES"/>
-        </w:rPr>
-        <w:t>:</w:t>
+        <w:t xml:space="preserve"> En el componente ha se encarga de inicializar el provider con el store, el estado es manejado con redux y con react router se definen las rutas que tendrá la aplicación.</w:t>
+      </w:r>
+    </w:p>
+    <w:p>
+      <w:pPr>
+        <w:rPr>
+          <w:lang w:val="es-ES"/>
+        </w:rPr>
+      </w:pPr>
+      <w:r>
+        <w:rPr>
+          <w:lang w:val="es-ES"/>
+        </w:rPr>
+        <w:t>CardHome:</w:t>
       </w:r>
       <w:r>
         <w:rPr>
@@ -589,74 +317,30 @@
           <w:lang w:val="es-ES"/>
         </w:rPr>
       </w:pPr>
-      <w:proofErr w:type="spellStart"/>
-      <w:r>
-        <w:rPr>
-          <w:lang w:val="es-ES"/>
-        </w:rPr>
-        <w:t>CardLogin</w:t>
-      </w:r>
-      <w:proofErr w:type="spellEnd"/>
-      <w:r>
-        <w:rPr>
-          <w:lang w:val="es-ES"/>
-        </w:rPr>
-        <w:t>:</w:t>
-      </w:r>
-      <w:r>
-        <w:rPr>
-          <w:lang w:val="es-ES"/>
-        </w:rPr>
-        <w:t xml:space="preserve"> Se encarga de renderizar el </w:t>
-      </w:r>
-      <w:proofErr w:type="spellStart"/>
-      <w:r>
-        <w:rPr>
-          <w:lang w:val="es-ES"/>
-        </w:rPr>
-        <w:t>login</w:t>
-      </w:r>
-      <w:proofErr w:type="spellEnd"/>
-      <w:r>
-        <w:rPr>
-          <w:lang w:val="es-ES"/>
-        </w:rPr>
-        <w:t xml:space="preserve"> para ingresar a la </w:t>
-      </w:r>
-      <w:proofErr w:type="gramStart"/>
-      <w:r>
-        <w:rPr>
-          <w:lang w:val="es-ES"/>
-        </w:rPr>
-        <w:t>app</w:t>
-      </w:r>
-      <w:proofErr w:type="gramEnd"/>
-      <w:r>
-        <w:rPr>
-          <w:lang w:val="es-ES"/>
-        </w:rPr>
-        <w:t>.</w:t>
-      </w:r>
-    </w:p>
-    <w:p>
-      <w:pPr>
-        <w:rPr>
-          <w:lang w:val="es-ES"/>
-        </w:rPr>
-      </w:pPr>
-      <w:proofErr w:type="spellStart"/>
-      <w:r>
-        <w:rPr>
-          <w:lang w:val="es-ES"/>
-        </w:rPr>
-        <w:t>Filters</w:t>
-      </w:r>
-      <w:proofErr w:type="spellEnd"/>
-      <w:r>
-        <w:rPr>
-          <w:lang w:val="es-ES"/>
-        </w:rPr>
-        <w:t>:</w:t>
+      <w:r>
+        <w:rPr>
+          <w:lang w:val="es-ES"/>
+        </w:rPr>
+        <w:t>CardLogin:</w:t>
+      </w:r>
+      <w:r>
+        <w:rPr>
+          <w:lang w:val="es-ES"/>
+        </w:rPr>
+        <w:t xml:space="preserve"> Se encarga de renderizar el login para ingresar a la app.</w:t>
+      </w:r>
+    </w:p>
+    <w:p>
+      <w:pPr>
+        <w:rPr>
+          <w:lang w:val="es-ES"/>
+        </w:rPr>
+      </w:pPr>
+      <w:r>
+        <w:rPr>
+          <w:lang w:val="es-ES"/>
+        </w:rPr>
+        <w:t>Filters:</w:t>
       </w:r>
       <w:r>
         <w:rPr>
@@ -671,19 +355,11 @@
           <w:lang w:val="es-ES"/>
         </w:rPr>
       </w:pPr>
-      <w:proofErr w:type="spellStart"/>
-      <w:r>
-        <w:rPr>
-          <w:lang w:val="es-ES"/>
-        </w:rPr>
-        <w:t>Header</w:t>
-      </w:r>
-      <w:proofErr w:type="spellEnd"/>
-      <w:r>
-        <w:rPr>
-          <w:lang w:val="es-ES"/>
-        </w:rPr>
-        <w:t>:</w:t>
+      <w:r>
+        <w:rPr>
+          <w:lang w:val="es-ES"/>
+        </w:rPr>
+        <w:t>Header:</w:t>
       </w:r>
       <w:r>
         <w:rPr>
@@ -698,81 +374,17 @@
           <w:lang w:val="es-ES"/>
         </w:rPr>
       </w:pPr>
-      <w:proofErr w:type="spellStart"/>
-      <w:r>
-        <w:rPr>
-          <w:lang w:val="es-ES"/>
-        </w:rPr>
-        <w:t>Nav</w:t>
-      </w:r>
-      <w:proofErr w:type="spellEnd"/>
-      <w:r>
-        <w:rPr>
-          <w:lang w:val="es-ES"/>
-        </w:rPr>
-        <w:t>:</w:t>
-      </w:r>
-      <w:r>
-        <w:rPr>
-          <w:lang w:val="es-ES"/>
-        </w:rPr>
-        <w:t xml:space="preserve"> El componente </w:t>
-      </w:r>
-      <w:proofErr w:type="spellStart"/>
-      <w:r>
-        <w:rPr>
-          <w:lang w:val="es-ES"/>
-        </w:rPr>
-        <w:t>nav</w:t>
-      </w:r>
-      <w:proofErr w:type="spellEnd"/>
-      <w:r>
-        <w:rPr>
-          <w:lang w:val="es-ES"/>
-        </w:rPr>
-        <w:t xml:space="preserve"> se encarga de mostrar un logo alusivo </w:t>
-      </w:r>
-      <w:proofErr w:type="gramStart"/>
-      <w:r>
-        <w:rPr>
-          <w:lang w:val="es-ES"/>
-        </w:rPr>
-        <w:t>al app</w:t>
-      </w:r>
-      <w:proofErr w:type="gramEnd"/>
-      <w:r>
-        <w:rPr>
-          <w:lang w:val="es-ES"/>
-        </w:rPr>
-        <w:t xml:space="preserve">, y al lado derecho el nombre de usuario indicando que se encuentra </w:t>
-      </w:r>
-      <w:proofErr w:type="spellStart"/>
-      <w:r>
-        <w:rPr>
-          <w:lang w:val="es-ES"/>
-        </w:rPr>
-        <w:t>logueado</w:t>
-      </w:r>
-      <w:proofErr w:type="spellEnd"/>
-      <w:r>
-        <w:rPr>
-          <w:lang w:val="es-ES"/>
-        </w:rPr>
-        <w:t xml:space="preserve"> y un botón de </w:t>
-      </w:r>
-      <w:proofErr w:type="spellStart"/>
-      <w:r>
-        <w:rPr>
-          <w:lang w:val="es-ES"/>
-        </w:rPr>
-        <w:t>logout</w:t>
-      </w:r>
-      <w:proofErr w:type="spellEnd"/>
-      <w:r>
-        <w:rPr>
-          <w:lang w:val="es-ES"/>
-        </w:rPr>
-        <w:t>.</w:t>
+      <w:r>
+        <w:rPr>
+          <w:lang w:val="es-ES"/>
+        </w:rPr>
+        <w:t>Nav:</w:t>
+      </w:r>
+      <w:r>
+        <w:rPr>
+          <w:lang w:val="es-ES"/>
+        </w:rPr>
+        <w:t xml:space="preserve"> El componente nav se encarga de mostrar un logo alusivo al app, y al lado derecho el nombre de usuario indicando que se encuentra logueado y un botón de logout.</w:t>
       </w:r>
     </w:p>
     <w:p>
@@ -817,60 +429,30 @@
           <w:lang w:val="es-ES"/>
         </w:rPr>
       </w:pPr>
-      <w:proofErr w:type="spellStart"/>
-      <w:r>
-        <w:rPr>
-          <w:lang w:val="es-ES"/>
-        </w:rPr>
-        <w:t>Login</w:t>
-      </w:r>
-      <w:proofErr w:type="spellEnd"/>
-      <w:r>
-        <w:rPr>
-          <w:lang w:val="es-ES"/>
-        </w:rPr>
-        <w:t>:</w:t>
-      </w:r>
-      <w:r>
-        <w:rPr>
-          <w:lang w:val="es-ES"/>
-        </w:rPr>
-        <w:t xml:space="preserve"> Muestra el </w:t>
-      </w:r>
-      <w:proofErr w:type="spellStart"/>
-      <w:r>
-        <w:rPr>
-          <w:lang w:val="es-ES"/>
-        </w:rPr>
-        <w:t>login</w:t>
-      </w:r>
-      <w:proofErr w:type="spellEnd"/>
-      <w:r>
-        <w:rPr>
-          <w:lang w:val="es-ES"/>
-        </w:rPr>
-        <w:t xml:space="preserve"> renderizado en una tarjeta.</w:t>
-      </w:r>
-    </w:p>
-    <w:p>
-      <w:pPr>
-        <w:rPr>
-          <w:lang w:val="es-ES"/>
-        </w:rPr>
-      </w:pPr>
-      <w:proofErr w:type="spellStart"/>
-      <w:r>
-        <w:rPr>
-          <w:lang w:val="es-ES"/>
-        </w:rPr>
-        <w:t>From</w:t>
-      </w:r>
-      <w:proofErr w:type="spellEnd"/>
-      <w:r>
-        <w:rPr>
-          <w:lang w:val="es-ES"/>
-        </w:rPr>
-        <w:t>:</w:t>
+      <w:r>
+        <w:rPr>
+          <w:lang w:val="es-ES"/>
+        </w:rPr>
+        <w:t>Login:</w:t>
+      </w:r>
+      <w:r>
+        <w:rPr>
+          <w:lang w:val="es-ES"/>
+        </w:rPr>
+        <w:t xml:space="preserve"> Muestra el login renderizado en una tarjeta.</w:t>
+      </w:r>
+    </w:p>
+    <w:p>
+      <w:pPr>
+        <w:rPr>
+          <w:lang w:val="es-ES"/>
+        </w:rPr>
+      </w:pPr>
+      <w:r>
+        <w:rPr>
+          <w:lang w:val="es-ES"/>
+        </w:rPr>
+        <w:t>From:</w:t>
       </w:r>
       <w:r>
         <w:rPr>
@@ -908,20 +490,12 @@
           <w:lang w:val="es-ES" w:eastAsia="es-ES"/>
         </w:rPr>
       </w:pPr>
-      <w:proofErr w:type="spellStart"/>
       <w:r>
         <w:rPr>
           <w:lang w:val="es-ES"/>
         </w:rPr>
         <w:lastRenderedPageBreak/>
-        <w:t>login</w:t>
-      </w:r>
-      <w:proofErr w:type="spellEnd"/>
-      <w:r>
-        <w:rPr>
-          <w:lang w:val="es-ES"/>
-        </w:rPr>
-        <w:t>:</w:t>
+        <w:t>login:</w:t>
       </w:r>
       <w:r>
         <w:rPr>
@@ -929,7 +503,6 @@
         </w:rPr>
         <w:t xml:space="preserve"> Define las acciones que se harán sobre parte del estado en este caso </w:t>
       </w:r>
-      <w:proofErr w:type="spellStart"/>
       <w:r>
         <w:rPr>
           <w:rFonts w:ascii="Consolas" w:eastAsia="Times New Roman" w:hAnsi="Consolas" w:cs="Times New Roman"/>
@@ -940,7 +513,6 @@
         </w:rPr>
         <w:t>login</w:t>
       </w:r>
-      <w:proofErr w:type="spellEnd"/>
     </w:p>
     <w:p>
       <w:pPr>
@@ -954,7 +526,6 @@
           <w:lang w:val="es-ES" w:eastAsia="es-ES"/>
         </w:rPr>
       </w:pPr>
-      <w:proofErr w:type="spellStart"/>
       <w:r>
         <w:rPr>
           <w:rFonts w:ascii="Consolas" w:eastAsia="Times New Roman" w:hAnsi="Consolas" w:cs="Times New Roman"/>
@@ -965,7 +536,6 @@
         </w:rPr>
         <w:t>isLogin</w:t>
       </w:r>
-      <w:proofErr w:type="spellEnd"/>
       <w:r>
         <w:rPr>
           <w:rFonts w:ascii="Consolas" w:eastAsia="Times New Roman" w:hAnsi="Consolas" w:cs="Times New Roman"/>
@@ -976,7 +546,6 @@
         </w:rPr>
         <w:t xml:space="preserve">, </w:t>
       </w:r>
-      <w:proofErr w:type="spellStart"/>
       <w:r>
         <w:rPr>
           <w:rFonts w:ascii="Consolas" w:eastAsia="Times New Roman" w:hAnsi="Consolas" w:cs="Times New Roman"/>
@@ -987,7 +556,6 @@
         </w:rPr>
         <w:t>errorLogin</w:t>
       </w:r>
-      <w:proofErr w:type="spellEnd"/>
     </w:p>
     <w:p>
       <w:pPr>
@@ -1001,19 +569,11 @@
           <w:lang w:val="es-ES" w:eastAsia="es-ES"/>
         </w:rPr>
       </w:pPr>
-      <w:proofErr w:type="spellStart"/>
-      <w:r>
-        <w:rPr>
-          <w:lang w:val="es-ES"/>
-        </w:rPr>
-        <w:t>users</w:t>
-      </w:r>
-      <w:proofErr w:type="spellEnd"/>
-      <w:r>
-        <w:rPr>
-          <w:lang w:val="es-ES"/>
-        </w:rPr>
-        <w:t>:</w:t>
+      <w:r>
+        <w:rPr>
+          <w:lang w:val="es-ES"/>
+        </w:rPr>
+        <w:t>users:</w:t>
       </w:r>
       <w:r>
         <w:rPr>
@@ -1021,7 +581,6 @@
         </w:rPr>
         <w:t xml:space="preserve"> Define las acciones que se harán sobre parte del estado en este caso </w:t>
       </w:r>
-      <w:proofErr w:type="spellStart"/>
       <w:r>
         <w:rPr>
           <w:rFonts w:ascii="Consolas" w:eastAsia="Times New Roman" w:hAnsi="Consolas" w:cs="Times New Roman"/>
@@ -1032,7 +591,6 @@
         </w:rPr>
         <w:t>users</w:t>
       </w:r>
-      <w:proofErr w:type="spellEnd"/>
     </w:p>
     <w:p>
       <w:pPr>
@@ -1056,7 +614,6 @@
         </w:rPr>
         <w:t xml:space="preserve">, </w:t>
       </w:r>
-      <w:proofErr w:type="spellStart"/>
       <w:r>
         <w:rPr>
           <w:rFonts w:ascii="Consolas" w:eastAsia="Times New Roman" w:hAnsi="Consolas" w:cs="Times New Roman"/>
@@ -1067,7 +624,6 @@
         </w:rPr>
         <w:t>loading</w:t>
       </w:r>
-      <w:proofErr w:type="spellEnd"/>
       <w:r>
         <w:rPr>
           <w:rFonts w:ascii="Consolas" w:eastAsia="Times New Roman" w:hAnsi="Consolas" w:cs="Times New Roman"/>
@@ -1114,19 +670,11 @@
           <w:lang w:val="es-ES" w:eastAsia="es-ES"/>
         </w:rPr>
       </w:pPr>
-      <w:proofErr w:type="spellStart"/>
-      <w:r>
-        <w:rPr>
-          <w:lang w:val="es-ES"/>
-        </w:rPr>
-        <w:t>filters</w:t>
-      </w:r>
-      <w:proofErr w:type="spellEnd"/>
-      <w:r>
-        <w:rPr>
-          <w:lang w:val="es-ES"/>
-        </w:rPr>
-        <w:t>:</w:t>
+      <w:r>
+        <w:rPr>
+          <w:lang w:val="es-ES"/>
+        </w:rPr>
+        <w:t>filters:</w:t>
       </w:r>
       <w:r>
         <w:rPr>
@@ -1134,7 +682,6 @@
         </w:rPr>
         <w:t xml:space="preserve"> Define las acciones que se harán sobre parte del estado en este caso </w:t>
       </w:r>
-      <w:proofErr w:type="spellStart"/>
       <w:r>
         <w:rPr>
           <w:rFonts w:ascii="Consolas" w:eastAsia="Times New Roman" w:hAnsi="Consolas" w:cs="Times New Roman"/>
@@ -1145,7 +692,6 @@
         </w:rPr>
         <w:t>selectedFilter</w:t>
       </w:r>
-      <w:proofErr w:type="spellEnd"/>
       <w:r>
         <w:rPr>
           <w:rFonts w:ascii="Consolas" w:eastAsia="Times New Roman" w:hAnsi="Consolas" w:cs="Times New Roman"/>
@@ -1156,7 +702,6 @@
         </w:rPr>
         <w:t xml:space="preserve">, </w:t>
       </w:r>
-      <w:proofErr w:type="spellStart"/>
       <w:r>
         <w:rPr>
           <w:rFonts w:ascii="Consolas" w:eastAsia="Times New Roman" w:hAnsi="Consolas" w:cs="Times New Roman"/>
@@ -1167,27 +712,18 @@
         </w:rPr>
         <w:t>filters</w:t>
       </w:r>
-      <w:proofErr w:type="spellEnd"/>
-    </w:p>
-    <w:p>
-      <w:pPr>
-        <w:rPr>
-          <w:lang w:val="es-ES"/>
-        </w:rPr>
-      </w:pPr>
-      <w:proofErr w:type="spellStart"/>
-      <w:r>
-        <w:rPr>
-          <w:lang w:val="es-ES"/>
-        </w:rPr>
-        <w:t>index</w:t>
-      </w:r>
-      <w:proofErr w:type="spellEnd"/>
-      <w:r>
-        <w:rPr>
-          <w:lang w:val="es-ES"/>
-        </w:rPr>
-        <w:t>: exporta todas las acciones</w:t>
+    </w:p>
+    <w:p>
+      <w:pPr>
+        <w:rPr>
+          <w:lang w:val="es-ES"/>
+        </w:rPr>
+      </w:pPr>
+      <w:r>
+        <w:rPr>
+          <w:lang w:val="es-ES"/>
+        </w:rPr>
+        <w:t>index: exporta todas las acciones</w:t>
       </w:r>
     </w:p>
     <w:p>
@@ -1204,222 +740,194 @@
           <w:bCs/>
           <w:lang w:val="es-ES"/>
         </w:rPr>
-        <w:t xml:space="preserve">Definición de los </w:t>
-      </w:r>
-      <w:proofErr w:type="spellStart"/>
-      <w:r>
+        <w:t>Definición de los reducers:</w:t>
+      </w:r>
+    </w:p>
+    <w:p>
+      <w:pPr>
+        <w:rPr>
+          <w:lang w:val="es-ES"/>
+        </w:rPr>
+      </w:pPr>
+      <w:r>
+        <w:rPr>
+          <w:lang w:val="es-ES"/>
+        </w:rPr>
+        <w:t>filters:</w:t>
+      </w:r>
+      <w:r>
+        <w:rPr>
+          <w:lang w:val="es-ES"/>
+        </w:rPr>
+        <w:t xml:space="preserve"> Especifica el cómo hacer las acciones sobre ciertas partes del estado en base a los tipos de acciones en este caso para manipular el objeto selectedFilter y filters.</w:t>
+      </w:r>
+    </w:p>
+    <w:p>
+      <w:pPr>
+        <w:rPr>
+          <w:lang w:val="es-ES"/>
+        </w:rPr>
+      </w:pPr>
+      <w:r>
+        <w:rPr>
+          <w:lang w:val="es-ES"/>
+        </w:rPr>
+        <w:t>login:</w:t>
+      </w:r>
+      <w:r>
+        <w:rPr>
+          <w:lang w:val="es-ES"/>
+        </w:rPr>
+        <w:t xml:space="preserve"> Especifica el </w:t>
+      </w:r>
+      <w:r>
+        <w:rPr>
+          <w:lang w:val="es-ES"/>
+        </w:rPr>
+        <w:t>cómo</w:t>
+      </w:r>
+      <w:r>
+        <w:rPr>
+          <w:lang w:val="es-ES"/>
+        </w:rPr>
+        <w:t xml:space="preserve"> hacer las acciones sobre ciertas partes del estado en base a los tipos de acciones en este caso para manipular el objeto</w:t>
+      </w:r>
+      <w:r>
+        <w:rPr>
+          <w:lang w:val="es-ES"/>
+        </w:rPr>
+        <w:t xml:space="preserve"> login</w:t>
+      </w:r>
+      <w:r>
+        <w:rPr>
+          <w:lang w:val="es-ES"/>
+        </w:rPr>
+        <w:t>.</w:t>
+      </w:r>
+    </w:p>
+    <w:p>
+      <w:pPr>
+        <w:rPr>
+          <w:lang w:val="es-ES"/>
+        </w:rPr>
+      </w:pPr>
+      <w:r>
+        <w:rPr>
+          <w:lang w:val="es-ES"/>
+        </w:rPr>
+        <w:t xml:space="preserve">users: </w:t>
+      </w:r>
+      <w:r>
+        <w:rPr>
+          <w:lang w:val="es-ES"/>
+        </w:rPr>
+        <w:t>Especifica el c</w:t>
+      </w:r>
+      <w:r>
+        <w:rPr>
+          <w:lang w:val="es-ES"/>
+        </w:rPr>
+        <w:t>ó</w:t>
+      </w:r>
+      <w:r>
+        <w:rPr>
+          <w:lang w:val="es-ES"/>
+        </w:rPr>
+        <w:t>mo hacer las acciones sobre ciertas partes del estado en base a los tipos de acciones en este caso para manipular el array de objetos users.</w:t>
+      </w:r>
+    </w:p>
+    <w:p>
+      <w:pPr>
+        <w:rPr>
+          <w:lang w:val="es-ES"/>
+        </w:rPr>
+      </w:pPr>
+      <w:r>
+        <w:rPr>
+          <w:lang w:val="es-ES"/>
+        </w:rPr>
+        <w:t>index: combina todos los reducers</w:t>
+      </w:r>
+    </w:p>
+    <w:p>
+      <w:pPr>
         <w:rPr>
           <w:b/>
           <w:bCs/>
           <w:lang w:val="es-ES"/>
         </w:rPr>
-        <w:t>reducers</w:t>
-      </w:r>
-      <w:proofErr w:type="spellEnd"/>
+      </w:pPr>
       <w:r>
         <w:rPr>
           <w:b/>
           <w:bCs/>
           <w:lang w:val="es-ES"/>
         </w:rPr>
-        <w:t>:</w:t>
-      </w:r>
-    </w:p>
-    <w:p>
-      <w:pPr>
-        <w:rPr>
-          <w:lang w:val="es-ES"/>
-        </w:rPr>
-      </w:pPr>
-      <w:proofErr w:type="spellStart"/>
-      <w:r>
-        <w:rPr>
-          <w:lang w:val="es-ES"/>
-        </w:rPr>
-        <w:t>filters</w:t>
-      </w:r>
-      <w:proofErr w:type="spellEnd"/>
-      <w:r>
-        <w:rPr>
-          <w:lang w:val="es-ES"/>
-        </w:rPr>
-        <w:t>:</w:t>
-      </w:r>
-      <w:r>
-        <w:rPr>
-          <w:lang w:val="es-ES"/>
-        </w:rPr>
-        <w:t xml:space="preserve"> Especifica el cómo hacer las acciones sobre ciertas partes del estado en base a los tipos de acciones en este caso para manipular el objeto </w:t>
-      </w:r>
-      <w:proofErr w:type="spellStart"/>
-      <w:r>
-        <w:rPr>
-          <w:lang w:val="es-ES"/>
-        </w:rPr>
-        <w:t>selectedFilter</w:t>
-      </w:r>
-      <w:proofErr w:type="spellEnd"/>
-      <w:r>
-        <w:rPr>
-          <w:lang w:val="es-ES"/>
-        </w:rPr>
-        <w:t xml:space="preserve"> y </w:t>
-      </w:r>
-      <w:proofErr w:type="spellStart"/>
-      <w:r>
-        <w:rPr>
-          <w:lang w:val="es-ES"/>
-        </w:rPr>
-        <w:t>filters</w:t>
-      </w:r>
-      <w:proofErr w:type="spellEnd"/>
-      <w:r>
-        <w:rPr>
-          <w:lang w:val="es-ES"/>
-        </w:rPr>
-        <w:t>.</w:t>
-      </w:r>
-    </w:p>
-    <w:p>
-      <w:pPr>
-        <w:rPr>
-          <w:lang w:val="es-ES"/>
-        </w:rPr>
-      </w:pPr>
-      <w:proofErr w:type="spellStart"/>
-      <w:r>
-        <w:rPr>
-          <w:lang w:val="es-ES"/>
-        </w:rPr>
-        <w:t>login</w:t>
-      </w:r>
-      <w:proofErr w:type="spellEnd"/>
-      <w:r>
-        <w:rPr>
-          <w:lang w:val="es-ES"/>
-        </w:rPr>
-        <w:t>:</w:t>
-      </w:r>
-      <w:r>
-        <w:rPr>
-          <w:lang w:val="es-ES"/>
-        </w:rPr>
-        <w:t xml:space="preserve"> Especifica el </w:t>
-      </w:r>
-      <w:r>
-        <w:rPr>
-          <w:lang w:val="es-ES"/>
-        </w:rPr>
-        <w:t>cómo</w:t>
-      </w:r>
-      <w:r>
-        <w:rPr>
-          <w:lang w:val="es-ES"/>
-        </w:rPr>
-        <w:t xml:space="preserve"> hacer las acciones sobre ciertas partes del estado en base a los tipos de acciones en este caso para manipular el objeto</w:t>
-      </w:r>
-      <w:r>
-        <w:rPr>
-          <w:lang w:val="es-ES"/>
-        </w:rPr>
-        <w:t xml:space="preserve"> </w:t>
-      </w:r>
-      <w:proofErr w:type="spellStart"/>
-      <w:r>
-        <w:rPr>
-          <w:lang w:val="es-ES"/>
-        </w:rPr>
-        <w:t>login</w:t>
-      </w:r>
-      <w:proofErr w:type="spellEnd"/>
-      <w:r>
-        <w:rPr>
-          <w:lang w:val="es-ES"/>
-        </w:rPr>
-        <w:t>.</w:t>
-      </w:r>
-    </w:p>
-    <w:p>
-      <w:pPr>
-        <w:rPr>
-          <w:lang w:val="es-ES"/>
-        </w:rPr>
-      </w:pPr>
-      <w:proofErr w:type="spellStart"/>
-      <w:r>
-        <w:rPr>
-          <w:lang w:val="es-ES"/>
-        </w:rPr>
-        <w:t>users</w:t>
-      </w:r>
-      <w:proofErr w:type="spellEnd"/>
-      <w:r>
-        <w:rPr>
-          <w:lang w:val="es-ES"/>
-        </w:rPr>
-        <w:t xml:space="preserve">: </w:t>
-      </w:r>
-      <w:r>
-        <w:rPr>
-          <w:lang w:val="es-ES"/>
-        </w:rPr>
-        <w:t>Especifica el c</w:t>
-      </w:r>
-      <w:r>
-        <w:rPr>
-          <w:lang w:val="es-ES"/>
-        </w:rPr>
-        <w:t>ó</w:t>
-      </w:r>
-      <w:r>
-        <w:rPr>
-          <w:lang w:val="es-ES"/>
-        </w:rPr>
-        <w:t xml:space="preserve">mo hacer las acciones sobre ciertas partes del estado en base a los tipos de acciones en este caso para manipular el array de objetos </w:t>
-      </w:r>
-      <w:proofErr w:type="spellStart"/>
-      <w:r>
-        <w:rPr>
-          <w:lang w:val="es-ES"/>
-        </w:rPr>
-        <w:t>users</w:t>
-      </w:r>
-      <w:proofErr w:type="spellEnd"/>
-      <w:r>
-        <w:rPr>
-          <w:lang w:val="es-ES"/>
-        </w:rPr>
-        <w:t>.</w:t>
-      </w:r>
-    </w:p>
-    <w:p>
-      <w:pPr>
-        <w:rPr>
-          <w:lang w:val="es-ES"/>
-        </w:rPr>
-      </w:pPr>
-      <w:proofErr w:type="spellStart"/>
-      <w:r>
-        <w:rPr>
-          <w:lang w:val="es-ES"/>
-        </w:rPr>
-        <w:t>index</w:t>
-      </w:r>
-      <w:proofErr w:type="spellEnd"/>
-      <w:r>
-        <w:rPr>
-          <w:lang w:val="es-ES"/>
-        </w:rPr>
-        <w:t xml:space="preserve">: combina todos los </w:t>
-      </w:r>
-      <w:proofErr w:type="spellStart"/>
-      <w:r>
-        <w:rPr>
-          <w:lang w:val="es-ES"/>
-        </w:rPr>
-        <w:t>reducers</w:t>
-      </w:r>
-      <w:proofErr w:type="spellEnd"/>
+        <w:t>Definición del estado general para toda la aplicación:</w:t>
+      </w:r>
+    </w:p>
+    <w:p>
+      <w:pPr>
+        <w:rPr>
+          <w:lang w:val="es-ES"/>
+        </w:rPr>
+      </w:pPr>
+      <w:r>
+        <w:rPr>
+          <w:lang w:val="es-ES"/>
+        </w:rPr>
+        <w:t xml:space="preserve">index: Definición del store con sus dispatchers y </w:t>
+      </w:r>
+      <w:r>
+        <w:rPr>
+          <w:lang w:val="es-ES"/>
+        </w:rPr>
+        <w:t>middlewares</w:t>
+      </w:r>
+      <w:r>
+        <w:rPr>
+          <w:lang w:val="es-ES"/>
+        </w:rPr>
+        <w:t xml:space="preserve"> para lo de las peticiones al servidor.</w:t>
+      </w:r>
+    </w:p>
+    <w:p>
+      <w:pPr>
+        <w:rPr>
+          <w:lang w:val="es-ES"/>
+        </w:rPr>
+      </w:pPr>
+      <w:r>
+        <w:rPr>
+          <w:lang w:val="es-ES"/>
+        </w:rPr>
+        <w:t>initialState: Definición de como esta conformado el estado general de la aplicación.</w:t>
+      </w:r>
+    </w:p>
+    <w:p>
+      <w:pPr>
+        <w:rPr>
+          <w:lang w:val="es-ES"/>
+        </w:rPr>
+      </w:pPr>
+      <w:r>
+        <w:rPr>
+          <w:lang w:val="es-ES"/>
+        </w:rPr>
+        <w:t>d</w:t>
+      </w:r>
+      <w:r>
+        <w:rPr>
+          <w:lang w:val="es-ES"/>
+        </w:rPr>
+        <w:t>ispatchers</w:t>
+      </w:r>
+      <w:r>
+        <w:rPr>
+          <w:lang w:val="es-ES"/>
+        </w:rPr>
+        <w:t>: Definición de que acciones se envían – disparan al estado</w:t>
+      </w:r>
     </w:p>
     <w:p>
       <w:pPr>
@@ -1435,170 +943,20 @@
           <w:bCs/>
           <w:lang w:val="es-ES"/>
         </w:rPr>
-        <w:t>Definición del estado general para toda la aplicación:</w:t>
-      </w:r>
-    </w:p>
-    <w:p>
-      <w:pPr>
-        <w:rPr>
-          <w:lang w:val="es-ES"/>
-        </w:rPr>
-      </w:pPr>
-      <w:proofErr w:type="spellStart"/>
-      <w:r>
-        <w:rPr>
-          <w:lang w:val="es-ES"/>
-        </w:rPr>
-        <w:t>index</w:t>
-      </w:r>
-      <w:proofErr w:type="spellEnd"/>
-      <w:r>
-        <w:rPr>
-          <w:lang w:val="es-ES"/>
-        </w:rPr>
-        <w:t xml:space="preserve">: Definición del store con sus </w:t>
-      </w:r>
-      <w:proofErr w:type="spellStart"/>
-      <w:r>
-        <w:rPr>
-          <w:lang w:val="es-ES"/>
-        </w:rPr>
-        <w:t>dispatchers</w:t>
-      </w:r>
-      <w:proofErr w:type="spellEnd"/>
-      <w:r>
-        <w:rPr>
-          <w:lang w:val="es-ES"/>
-        </w:rPr>
-        <w:t xml:space="preserve"> y </w:t>
-      </w:r>
-      <w:r>
-        <w:rPr>
-          <w:lang w:val="es-ES"/>
-        </w:rPr>
-        <w:t>middlewares</w:t>
-      </w:r>
-      <w:r>
-        <w:rPr>
-          <w:lang w:val="es-ES"/>
-        </w:rPr>
-        <w:t xml:space="preserve"> para lo de las peticiones al servidor.</w:t>
-      </w:r>
-    </w:p>
-    <w:p>
-      <w:pPr>
-        <w:rPr>
-          <w:lang w:val="es-ES"/>
-        </w:rPr>
-      </w:pPr>
-      <w:proofErr w:type="spellStart"/>
-      <w:r>
-        <w:rPr>
-          <w:lang w:val="es-ES"/>
-        </w:rPr>
-        <w:t>initialState</w:t>
-      </w:r>
-      <w:proofErr w:type="spellEnd"/>
-      <w:r>
-        <w:rPr>
-          <w:lang w:val="es-ES"/>
-        </w:rPr>
-        <w:t xml:space="preserve">: Definición de como </w:t>
-      </w:r>
-      <w:proofErr w:type="spellStart"/>
-      <w:r>
-        <w:rPr>
-          <w:lang w:val="es-ES"/>
-        </w:rPr>
-        <w:t>esta</w:t>
-      </w:r>
-      <w:proofErr w:type="spellEnd"/>
-      <w:r>
-        <w:rPr>
-          <w:lang w:val="es-ES"/>
-        </w:rPr>
-        <w:t xml:space="preserve"> conformado el estado general de la aplicación.</w:t>
-      </w:r>
-    </w:p>
-    <w:p>
-      <w:pPr>
-        <w:rPr>
-          <w:lang w:val="es-ES"/>
-        </w:rPr>
-      </w:pPr>
-      <w:proofErr w:type="spellStart"/>
-      <w:r>
-        <w:rPr>
-          <w:lang w:val="es-ES"/>
-        </w:rPr>
-        <w:t>d</w:t>
-      </w:r>
-      <w:r>
-        <w:rPr>
-          <w:lang w:val="es-ES"/>
-        </w:rPr>
-        <w:t>ispatchers</w:t>
-      </w:r>
-      <w:proofErr w:type="spellEnd"/>
-      <w:r>
-        <w:rPr>
-          <w:lang w:val="es-ES"/>
-        </w:rPr>
-        <w:t>: Definición de que acciones se envían – disparan al estado</w:t>
-      </w:r>
-    </w:p>
-    <w:p>
-      <w:pPr>
-        <w:rPr>
-          <w:b/>
-          <w:bCs/>
-          <w:lang w:val="es-ES"/>
-        </w:rPr>
-      </w:pPr>
-      <w:proofErr w:type="spellStart"/>
-      <w:r>
-        <w:rPr>
-          <w:b/>
-          <w:bCs/>
-          <w:lang w:val="es-ES"/>
-        </w:rPr>
-        <w:t>Definicición</w:t>
-      </w:r>
-      <w:proofErr w:type="spellEnd"/>
-      <w:r>
-        <w:rPr>
-          <w:b/>
-          <w:bCs/>
-          <w:lang w:val="es-ES"/>
-        </w:rPr>
-        <w:t xml:space="preserve"> de utilidades:</w:t>
-      </w:r>
-    </w:p>
-    <w:p>
-      <w:pPr>
-        <w:rPr>
-          <w:lang w:val="es-ES"/>
-        </w:rPr>
-      </w:pPr>
-      <w:r>
-        <w:rPr>
-          <w:lang w:val="es-ES"/>
-        </w:rPr>
-        <w:t xml:space="preserve">api: Definición de los </w:t>
-      </w:r>
-      <w:proofErr w:type="spellStart"/>
-      <w:r>
-        <w:rPr>
-          <w:lang w:val="es-ES"/>
-        </w:rPr>
-        <w:t>request</w:t>
-      </w:r>
-      <w:proofErr w:type="spellEnd"/>
-      <w:r>
-        <w:rPr>
-          <w:lang w:val="es-ES"/>
-        </w:rPr>
-        <w:t xml:space="preserve"> – peticiones a mandar – solicitudes api al servidor.</w:t>
+        <w:t>Definicición de utilidades:</w:t>
+      </w:r>
+    </w:p>
+    <w:p>
+      <w:pPr>
+        <w:rPr>
+          <w:lang w:val="es-ES"/>
+        </w:rPr>
+      </w:pPr>
+      <w:r>
+        <w:rPr>
+          <w:lang w:val="es-ES"/>
+        </w:rPr>
+        <w:t>api: Definición de los request – peticiones a mandar – solicitudes api al servidor.</w:t>
       </w:r>
     </w:p>
     <w:p>
@@ -1679,21 +1037,7 @@
         <w:rPr>
           <w:lang w:val="es-ES"/>
         </w:rPr>
-        <w:t xml:space="preserve">Cuando hay un error en las peticiones de la </w:t>
-      </w:r>
-      <w:proofErr w:type="gramStart"/>
-      <w:r>
-        <w:rPr>
-          <w:lang w:val="es-ES"/>
-        </w:rPr>
-        <w:t>app</w:t>
-      </w:r>
-      <w:proofErr w:type="gramEnd"/>
-      <w:r>
-        <w:rPr>
-          <w:lang w:val="es-ES"/>
-        </w:rPr>
-        <w:t xml:space="preserve"> saca un mensaje de error:</w:t>
+        <w:t>Cuando hay un error en las peticiones de la app saca un mensaje de error:</w:t>
       </w:r>
     </w:p>
     <w:p>
@@ -1760,63 +1104,33 @@
         <w:rPr>
           <w:lang w:val="es-ES"/>
         </w:rPr>
-        <w:t xml:space="preserve">Las credenciales de acceso para el </w:t>
-      </w:r>
-      <w:proofErr w:type="spellStart"/>
-      <w:r>
-        <w:rPr>
-          <w:lang w:val="es-ES"/>
-        </w:rPr>
-        <w:t>logueo</w:t>
-      </w:r>
-      <w:proofErr w:type="spellEnd"/>
-      <w:r>
-        <w:rPr>
-          <w:lang w:val="es-ES"/>
-        </w:rPr>
-        <w:t xml:space="preserve"> son:</w:t>
-      </w:r>
-    </w:p>
-    <w:p>
-      <w:pPr>
-        <w:rPr>
-          <w:lang w:val="es-ES"/>
-        </w:rPr>
-      </w:pPr>
-      <w:proofErr w:type="spellStart"/>
-      <w:r>
-        <w:rPr>
-          <w:lang w:val="es-ES"/>
-        </w:rPr>
-        <w:t>Username</w:t>
-      </w:r>
-      <w:proofErr w:type="spellEnd"/>
-      <w:r>
-        <w:rPr>
-          <w:lang w:val="es-ES"/>
-        </w:rPr>
-        <w:t>: andres338</w:t>
-      </w:r>
-    </w:p>
-    <w:p>
-      <w:pPr>
-        <w:rPr>
-          <w:lang w:val="es-ES"/>
-        </w:rPr>
-      </w:pPr>
-      <w:proofErr w:type="spellStart"/>
-      <w:r>
-        <w:rPr>
-          <w:lang w:val="es-ES"/>
-        </w:rPr>
-        <w:t>Password</w:t>
-      </w:r>
-      <w:proofErr w:type="spellEnd"/>
-      <w:r>
-        <w:rPr>
-          <w:lang w:val="es-ES"/>
-        </w:rPr>
-        <w:t>: 123456</w:t>
+        <w:t>Las credenciales de acceso para el logueo son:</w:t>
+      </w:r>
+    </w:p>
+    <w:p>
+      <w:pPr>
+        <w:rPr>
+          <w:lang w:val="es-ES"/>
+        </w:rPr>
+      </w:pPr>
+      <w:r>
+        <w:rPr>
+          <w:lang w:val="es-ES"/>
+        </w:rPr>
+        <w:t>Username: andres338</w:t>
+      </w:r>
+    </w:p>
+    <w:p>
+      <w:pPr>
+        <w:rPr>
+          <w:lang w:val="es-ES"/>
+        </w:rPr>
+      </w:pPr>
+      <w:r>
+        <w:rPr>
+          <w:lang w:val="es-ES"/>
+        </w:rPr>
+        <w:t>Password: 123456</w:t>
       </w:r>
     </w:p>
     <w:p>
@@ -2000,21 +1314,7 @@
         <w:rPr>
           <w:lang w:val="es-ES"/>
         </w:rPr>
-        <w:t xml:space="preserve">Cuando se </w:t>
-      </w:r>
-      <w:proofErr w:type="spellStart"/>
-      <w:r>
-        <w:rPr>
-          <w:lang w:val="es-ES"/>
-        </w:rPr>
-        <w:t>loguea</w:t>
-      </w:r>
-      <w:proofErr w:type="spellEnd"/>
-      <w:r>
-        <w:rPr>
-          <w:lang w:val="es-ES"/>
-        </w:rPr>
-        <w:t xml:space="preserve"> correctamente aparece un formulario para ingresar los datos correspondientes</w:t>
+        <w:t>Cuando se loguea correctamente aparece un formulario para ingresar los datos correspondientes</w:t>
       </w:r>
     </w:p>
     <w:p>
@@ -2078,19 +1378,11 @@
           <w:lang w:val="es-ES"/>
         </w:rPr>
       </w:pPr>
-      <w:proofErr w:type="spellStart"/>
-      <w:r>
-        <w:rPr>
-          <w:lang w:val="es-ES"/>
-        </w:rPr>
-        <w:t>Aprece</w:t>
-      </w:r>
-      <w:proofErr w:type="spellEnd"/>
-      <w:r>
-        <w:rPr>
-          <w:lang w:val="es-ES"/>
-        </w:rPr>
-        <w:t xml:space="preserve"> el filtro con el listado correspondiente</w:t>
+      <w:r>
+        <w:rPr>
+          <w:lang w:val="es-ES"/>
+        </w:rPr>
+        <w:t>Aprece el filtro con el listado correspondiente</w:t>
       </w:r>
     </w:p>
     <w:p>
@@ -2150,50 +1442,14 @@
         <w:rPr>
           <w:lang w:val="es-ES"/>
         </w:rPr>
-        <w:t xml:space="preserve">El diseño de los </w:t>
-      </w:r>
-      <w:proofErr w:type="spellStart"/>
-      <w:r>
-        <w:rPr>
-          <w:lang w:val="es-ES"/>
-        </w:rPr>
-        <w:t>cards</w:t>
-      </w:r>
-      <w:proofErr w:type="spellEnd"/>
-      <w:r>
-        <w:rPr>
-          <w:lang w:val="es-ES"/>
-        </w:rPr>
-        <w:t xml:space="preserve"> se usó</w:t>
-      </w:r>
-      <w:r>
-        <w:rPr>
-          <w:lang w:val="es-ES"/>
-        </w:rPr>
-        <w:t xml:space="preserve"> </w:t>
-      </w:r>
-      <w:proofErr w:type="spellStart"/>
-      <w:r>
-        <w:rPr>
-          <w:lang w:val="es-ES"/>
-        </w:rPr>
-        <w:t>styled</w:t>
-      </w:r>
-      <w:proofErr w:type="spellEnd"/>
-      <w:r>
-        <w:rPr>
-          <w:lang w:val="es-ES"/>
-        </w:rPr>
-        <w:t xml:space="preserve"> </w:t>
-      </w:r>
-      <w:proofErr w:type="spellStart"/>
-      <w:r>
-        <w:rPr>
-          <w:lang w:val="es-ES"/>
-        </w:rPr>
-        <w:t>components</w:t>
-      </w:r>
-      <w:proofErr w:type="spellEnd"/>
+        <w:t>El diseño de los cards se usó</w:t>
+      </w:r>
+      <w:r>
+        <w:rPr>
+          <w:lang w:val="es-ES"/>
+        </w:rPr>
+        <w:t xml:space="preserve"> styled components</w:t>
+      </w:r>
     </w:p>
     <w:p>
       <w:pPr>
@@ -2244,6 +1500,181 @@
                     <a:xfrm>
                       <a:off x="0" y="0"/>
                       <a:ext cx="5612130" cy="3084195"/>
+                    </a:xfrm>
+                    <a:prstGeom prst="rect">
+                      <a:avLst/>
+                    </a:prstGeom>
+                  </pic:spPr>
+                </pic:pic>
+              </a:graphicData>
+            </a:graphic>
+          </wp:inline>
+        </w:drawing>
+      </w:r>
+    </w:p>
+    <w:p>
+      <w:pPr>
+        <w:rPr>
+          <w:lang w:val="es-ES"/>
+        </w:rPr>
+      </w:pPr>
+    </w:p>
+    <w:p>
+      <w:pPr>
+        <w:rPr>
+          <w:lang w:val="es-ES"/>
+        </w:rPr>
+      </w:pPr>
+      <w:r>
+        <w:rPr>
+          <w:lang w:val="es-ES"/>
+        </w:rPr>
+        <w:t>Cuando se crea un nuevo usuario:</w:t>
+      </w:r>
+    </w:p>
+    <w:p>
+      <w:pPr>
+        <w:rPr>
+          <w:lang w:val="es-ES"/>
+        </w:rPr>
+      </w:pPr>
+      <w:r>
+        <w:rPr>
+          <w:noProof/>
+        </w:rPr>
+        <w:drawing>
+          <wp:inline distT="0" distB="0" distL="0" distR="0" wp14:anchorId="418CBE8F" wp14:editId="27F860B7">
+            <wp:extent cx="5612130" cy="2820035"/>
+            <wp:effectExtent l="0" t="0" r="7620" b="0"/>
+            <wp:docPr id="11" name="Imagen 11"/>
+            <wp:cNvGraphicFramePr>
+              <a:graphicFrameLocks xmlns:a="http://schemas.openxmlformats.org/drawingml/2006/main" noChangeAspect="1"/>
+            </wp:cNvGraphicFramePr>
+            <a:graphic xmlns:a="http://schemas.openxmlformats.org/drawingml/2006/main">
+              <a:graphicData uri="http://schemas.openxmlformats.org/drawingml/2006/picture">
+                <pic:pic xmlns:pic="http://schemas.openxmlformats.org/drawingml/2006/picture">
+                  <pic:nvPicPr>
+                    <pic:cNvPr id="1" name=""/>
+                    <pic:cNvPicPr/>
+                  </pic:nvPicPr>
+                  <pic:blipFill>
+                    <a:blip r:embed="rId16"/>
+                    <a:stretch>
+                      <a:fillRect/>
+                    </a:stretch>
+                  </pic:blipFill>
+                  <pic:spPr>
+                    <a:xfrm>
+                      <a:off x="0" y="0"/>
+                      <a:ext cx="5612130" cy="2820035"/>
+                    </a:xfrm>
+                    <a:prstGeom prst="rect">
+                      <a:avLst/>
+                    </a:prstGeom>
+                  </pic:spPr>
+                </pic:pic>
+              </a:graphicData>
+            </a:graphic>
+          </wp:inline>
+        </w:drawing>
+      </w:r>
+    </w:p>
+    <w:p>
+      <w:pPr>
+        <w:rPr>
+          <w:lang w:val="es-ES"/>
+        </w:rPr>
+      </w:pPr>
+      <w:r>
+        <w:rPr>
+          <w:noProof/>
+        </w:rPr>
+        <w:lastRenderedPageBreak/>
+        <w:drawing>
+          <wp:inline distT="0" distB="0" distL="0" distR="0" wp14:anchorId="08846477" wp14:editId="057EA15A">
+            <wp:extent cx="5612130" cy="2918460"/>
+            <wp:effectExtent l="0" t="0" r="7620" b="0"/>
+            <wp:docPr id="12" name="Imagen 12"/>
+            <wp:cNvGraphicFramePr>
+              <a:graphicFrameLocks xmlns:a="http://schemas.openxmlformats.org/drawingml/2006/main" noChangeAspect="1"/>
+            </wp:cNvGraphicFramePr>
+            <a:graphic xmlns:a="http://schemas.openxmlformats.org/drawingml/2006/main">
+              <a:graphicData uri="http://schemas.openxmlformats.org/drawingml/2006/picture">
+                <pic:pic xmlns:pic="http://schemas.openxmlformats.org/drawingml/2006/picture">
+                  <pic:nvPicPr>
+                    <pic:cNvPr id="1" name=""/>
+                    <pic:cNvPicPr/>
+                  </pic:nvPicPr>
+                  <pic:blipFill>
+                    <a:blip r:embed="rId17"/>
+                    <a:stretch>
+                      <a:fillRect/>
+                    </a:stretch>
+                  </pic:blipFill>
+                  <pic:spPr>
+                    <a:xfrm>
+                      <a:off x="0" y="0"/>
+                      <a:ext cx="5612130" cy="2918460"/>
+                    </a:xfrm>
+                    <a:prstGeom prst="rect">
+                      <a:avLst/>
+                    </a:prstGeom>
+                  </pic:spPr>
+                </pic:pic>
+              </a:graphicData>
+            </a:graphic>
+          </wp:inline>
+        </w:drawing>
+      </w:r>
+    </w:p>
+    <w:p>
+      <w:pPr>
+        <w:rPr>
+          <w:lang w:val="es-ES"/>
+        </w:rPr>
+      </w:pPr>
+      <w:r>
+        <w:rPr>
+          <w:lang w:val="es-ES"/>
+        </w:rPr>
+        <w:t>Cuando las credenciales son incorrectas:</w:t>
+      </w:r>
+    </w:p>
+    <w:p>
+      <w:pPr>
+        <w:rPr>
+          <w:lang w:val="es-ES"/>
+        </w:rPr>
+      </w:pPr>
+      <w:r>
+        <w:rPr>
+          <w:noProof/>
+        </w:rPr>
+        <w:drawing>
+          <wp:inline distT="0" distB="0" distL="0" distR="0" wp14:anchorId="0D30AAA0" wp14:editId="62AEC8FF">
+            <wp:extent cx="5612130" cy="2902585"/>
+            <wp:effectExtent l="0" t="0" r="7620" b="0"/>
+            <wp:docPr id="13" name="Imagen 13"/>
+            <wp:cNvGraphicFramePr>
+              <a:graphicFrameLocks xmlns:a="http://schemas.openxmlformats.org/drawingml/2006/main" noChangeAspect="1"/>
+            </wp:cNvGraphicFramePr>
+            <a:graphic xmlns:a="http://schemas.openxmlformats.org/drawingml/2006/main">
+              <a:graphicData uri="http://schemas.openxmlformats.org/drawingml/2006/picture">
+                <pic:pic xmlns:pic="http://schemas.openxmlformats.org/drawingml/2006/picture">
+                  <pic:nvPicPr>
+                    <pic:cNvPr id="1" name=""/>
+                    <pic:cNvPicPr/>
+                  </pic:nvPicPr>
+                  <pic:blipFill>
+                    <a:blip r:embed="rId18"/>
+                    <a:stretch>
+                      <a:fillRect/>
+                    </a:stretch>
+                  </pic:blipFill>
+                  <pic:spPr>
+                    <a:xfrm>
+                      <a:off x="0" y="0"/>
+                      <a:ext cx="5612130" cy="2902585"/>
                     </a:xfrm>
                     <a:prstGeom prst="rect">
                       <a:avLst/>
@@ -3014,7 +2445,7 @@
 </file>
 
 <file path=customXml/itemProps1.xml><?xml version="1.0" encoding="utf-8"?>
-<ds:datastoreItem xmlns:ds="http://schemas.openxmlformats.org/officeDocument/2006/customXml" ds:itemID="{EB018E3D-450E-49EB-8F3F-A3DC7D53AE95}">
+<ds:datastoreItem xmlns:ds="http://schemas.openxmlformats.org/officeDocument/2006/customXml" ds:itemID="{D3584782-1F47-475A-B74D-6A5AE0E6C378}">
   <ds:schemaRefs>
     <ds:schemaRef ds:uri="http://schemas.openxmlformats.org/officeDocument/2006/bibliography"/>
   </ds:schemaRefs>

</xml_diff>